<commit_message>
Método 'listar minhas consultas' atualizado, nova Claim adicionada e CORS adicionado
</commit_message>
<xml_diff>
--- a/Documentacao/Documentacao.docx
+++ b/Documentacao/Documentacao.docx
@@ -1879,18 +1879,42 @@
     </w:p>
     <w:p>
       <w:r>
-        <w:t xml:space="preserve">O modelo lógico é um modelo mais completo do diagrama, onde serão mostrados não apenas as entidades e relacionamentos, mas também as colunas/atributos de cada tabela, como primary keys e </w:t>
+        <w:t xml:space="preserve">O modelo lógico é um modelo mais completo do diagrama, onde serão mostrados não apenas as entidades e relacionamentos, mas também as colunas/atributos de cada tabela, como </w:t>
       </w:r>
       <w:proofErr w:type="spellStart"/>
       <w:r>
+        <w:t>primary</w:t>
+      </w:r>
+      <w:proofErr w:type="spellEnd"/>
+      <w:r>
+        <w:t xml:space="preserve"> </w:t>
+      </w:r>
+      <w:proofErr w:type="spellStart"/>
+      <w:r>
+        <w:t>keys</w:t>
+      </w:r>
+      <w:proofErr w:type="spellEnd"/>
+      <w:r>
+        <w:t xml:space="preserve"> e </w:t>
+      </w:r>
+      <w:proofErr w:type="spellStart"/>
+      <w:r>
         <w:t>foreign</w:t>
       </w:r>
       <w:proofErr w:type="spellEnd"/>
       <w:r>
-        <w:t xml:space="preserve"> key</w:t>
-      </w:r>
-      <w:r>
-        <w:t>s.</w:t>
+        <w:t xml:space="preserve"> </w:t>
+      </w:r>
+      <w:proofErr w:type="spellStart"/>
+      <w:r>
+        <w:t>key</w:t>
+      </w:r>
+      <w:r>
+        <w:t>s</w:t>
+      </w:r>
+      <w:proofErr w:type="spellEnd"/>
+      <w:r>
+        <w:t>.</w:t>
       </w:r>
     </w:p>
     <w:p>
@@ -3069,7 +3093,21 @@
         <w:rPr>
           <w:sz w:val="24"/>
         </w:rPr>
-        <w:t xml:space="preserve"> Programming Interface, ou Interface de Programação de Aplicação. Ela  é o nosso </w:t>
+        <w:t xml:space="preserve"> </w:t>
+      </w:r>
+      <w:proofErr w:type="spellStart"/>
+      <w:r>
+        <w:rPr>
+          <w:sz w:val="24"/>
+        </w:rPr>
+        <w:t>Programming</w:t>
+      </w:r>
+      <w:proofErr w:type="spellEnd"/>
+      <w:r>
+        <w:rPr>
+          <w:sz w:val="24"/>
+        </w:rPr>
+        <w:t xml:space="preserve"> Interface, ou Interface de Programação de Aplicação. Ela  é o nosso </w:t>
       </w:r>
       <w:proofErr w:type="spellStart"/>
       <w:r>
@@ -3423,41 +3461,32 @@
       </w:r>
       <w:proofErr w:type="spellEnd"/>
       <w:r>
-        <w:t xml:space="preserve"> SDK,</w:t>
-      </w:r>
-      <w:r>
-        <w:t xml:space="preserve"> Visual Studio</w:t>
-      </w:r>
-      <w:r>
-        <w:t xml:space="preserve">, </w:t>
+        <w:t xml:space="preserve"> </w:t>
       </w:r>
       <w:proofErr w:type="spellStart"/>
       <w:r>
-        <w:t>SqlServer</w:t>
+        <w:t>Run</w:t>
       </w:r>
       <w:proofErr w:type="spellEnd"/>
       <w:r>
-        <w:t xml:space="preserve">, </w:t>
-      </w:r>
-      <w:r>
-        <w:t>SSMS(</w:t>
-      </w:r>
-      <w:r>
-        <w:t xml:space="preserve">Microsoft Sql Server </w:t>
+        <w:t xml:space="preserve"> Tim</w:t>
+      </w:r>
+      <w:r>
+        <w:t>e</w:t>
+      </w:r>
+      <w:r>
+        <w:t xml:space="preserve"> e o</w:t>
+      </w:r>
+      <w:r>
+        <w:t xml:space="preserve"> P</w:t>
       </w:r>
       <w:proofErr w:type="spellStart"/>
       <w:r>
-        <w:t>Managment</w:t>
+        <w:t>ostman</w:t>
       </w:r>
       <w:proofErr w:type="spellEnd"/>
       <w:r>
-        <w:t xml:space="preserve"> Studio</w:t>
-      </w:r>
-      <w:r>
-        <w:t>)</w:t>
-      </w:r>
-      <w:r>
-        <w:t>, e Postman i</w:t>
+        <w:t xml:space="preserve"> i</w:t>
       </w:r>
       <w:r>
         <w:t>nstalados</w:t>
@@ -3507,106 +3536,23 @@
         <w:jc w:val="both"/>
       </w:pPr>
       <w:r>
-        <w:t xml:space="preserve">Tutorial instalação Visual Studio Code: </w:t>
-      </w:r>
-      <w:hyperlink r:id="rId13" w:history="1">
-        <w:r>
-          <w:rPr>
-            <w:rStyle w:val="Hyperlink"/>
-          </w:rPr>
-          <w:t>https://github.com/senai-desenvolvimento/2021-1S-2D/tree/main/apoio/tutoriais/01.visual%20studio%20code</w:t>
-        </w:r>
-      </w:hyperlink>
-    </w:p>
-    <w:p>
-      <w:pPr>
-        <w:spacing w:line="276" w:lineRule="auto"/>
-        <w:ind w:left="-5" w:firstLine="5"/>
-        <w:jc w:val="both"/>
-      </w:pPr>
-      <w:r>
-        <w:t>Tutorial</w:t>
-      </w:r>
-      <w:r>
-        <w:t xml:space="preserve"> </w:t>
-      </w:r>
-      <w:r>
-        <w:t xml:space="preserve">instalação </w:t>
-      </w:r>
-      <w:r>
-        <w:t>Sql Server</w:t>
-      </w:r>
-      <w:r>
-        <w:t xml:space="preserve"> Express</w:t>
-      </w:r>
-      <w:r>
-        <w:t xml:space="preserve">: </w:t>
-      </w:r>
-      <w:hyperlink r:id="rId14" w:history="1">
-        <w:r>
-          <w:rPr>
-            <w:rStyle w:val="Hyperlink"/>
-          </w:rPr>
-          <w:t>https://github.com/senai-desenvolvimento/2021-1S-2D/tree/main/apoio/tutoriais/03.sql%20server%20express</w:t>
-        </w:r>
-      </w:hyperlink>
-    </w:p>
-    <w:p>
-      <w:pPr>
-        <w:spacing w:line="276" w:lineRule="auto"/>
-        <w:ind w:left="-5" w:firstLine="5"/>
-        <w:jc w:val="both"/>
-      </w:pPr>
-      <w:r>
-        <w:t>Tutorial</w:t>
-      </w:r>
-      <w:r>
-        <w:t xml:space="preserve"> </w:t>
-      </w:r>
-      <w:r>
-        <w:t>instalação</w:t>
-      </w:r>
-      <w:r>
-        <w:t xml:space="preserve"> (SSMS)</w:t>
-      </w:r>
-      <w:r>
-        <w:t xml:space="preserve"> </w:t>
-      </w:r>
-      <w:r>
-        <w:t xml:space="preserve">Microsoft Sql Server </w:t>
+        <w:t xml:space="preserve">Instalação </w:t>
       </w:r>
       <w:proofErr w:type="spellStart"/>
       <w:r>
-        <w:t>Managment</w:t>
+        <w:t>Postman</w:t>
       </w:r>
       <w:proofErr w:type="spellEnd"/>
       <w:r>
-        <w:t xml:space="preserve"> Studio: </w:t>
-      </w:r>
-      <w:hyperlink r:id="rId15" w:history="1">
-        <w:r>
-          <w:rPr>
-            <w:rStyle w:val="Hyperlink"/>
-          </w:rPr>
-          <w:t>https://github.com/senai-desenvolvimento/2021-1S-2D/tree/main/apoio/tutoriais/04.sql%20server%20management%20studio</w:t>
-        </w:r>
-      </w:hyperlink>
+        <w:t xml:space="preserve">, apenas baixar por este link e instalar: </w:t>
+      </w:r>
     </w:p>
     <w:p>
       <w:pPr>
         <w:spacing w:line="276" w:lineRule="auto"/>
         <w:jc w:val="both"/>
       </w:pPr>
-      <w:r>
-        <w:t xml:space="preserve">Instalação Postman, apenas baixar por este link e instalar: </w:t>
-      </w:r>
-    </w:p>
-    <w:p>
-      <w:pPr>
-        <w:spacing w:line="276" w:lineRule="auto"/>
-        <w:jc w:val="both"/>
-      </w:pPr>
-      <w:hyperlink r:id="rId16" w:history="1">
+      <w:hyperlink r:id="rId13" w:history="1">
         <w:r>
           <w:rPr>
             <w:rStyle w:val="Hyperlink"/>
@@ -3642,191 +3588,133 @@
       </w:r>
     </w:p>
     <w:p>
-      <w:r>
-        <w:t xml:space="preserve">Primeiramente, entrar no </w:t>
-      </w:r>
-      <w:r>
-        <w:t>SSMS</w:t>
-      </w:r>
-      <w:r>
-        <w:t xml:space="preserve"> e executar os três arquivos de scripts disponibilizados na pasta </w:t>
-      </w:r>
-      <w:r>
+      <w:pPr>
+        <w:spacing w:line="276" w:lineRule="auto"/>
+        <w:jc w:val="both"/>
         <w:rPr>
           <w:b/>
           <w:bCs/>
-        </w:rPr>
-        <w:t>B</w:t>
-      </w:r>
+          <w:sz w:val="24"/>
+        </w:rPr>
+      </w:pPr>
+      <w:r>
+        <w:rPr>
+          <w:sz w:val="24"/>
+        </w:rPr>
+        <w:t>Para executar a API</w:t>
+      </w:r>
+      <w:r>
+        <w:rPr>
+          <w:sz w:val="24"/>
+        </w:rPr>
+        <w:t xml:space="preserve">, abrir a pasta da API onde tem uma pasta chamada </w:t>
+      </w:r>
+      <w:proofErr w:type="spellStart"/>
+      <w:r>
+        <w:rPr>
+          <w:sz w:val="24"/>
+        </w:rPr>
+        <w:t>program.cs</w:t>
+      </w:r>
+      <w:proofErr w:type="spellEnd"/>
+      <w:r>
+        <w:rPr>
+          <w:sz w:val="24"/>
+        </w:rPr>
+        <w:t xml:space="preserve">, clicar no caminho da pasta no explorador de arquivos e digitar </w:t>
+      </w:r>
+      <w:proofErr w:type="spellStart"/>
+      <w:r>
+        <w:rPr>
+          <w:sz w:val="24"/>
+        </w:rPr>
+        <w:t>cmd</w:t>
+      </w:r>
+      <w:proofErr w:type="spellEnd"/>
+      <w:r>
+        <w:rPr>
+          <w:sz w:val="24"/>
+        </w:rPr>
+        <w:t xml:space="preserve"> e apertar </w:t>
+      </w:r>
+      <w:proofErr w:type="spellStart"/>
+      <w:r>
+        <w:rPr>
+          <w:sz w:val="24"/>
+        </w:rPr>
+        <w:t>enter</w:t>
+      </w:r>
+      <w:proofErr w:type="spellEnd"/>
+      <w:r>
+        <w:rPr>
+          <w:sz w:val="24"/>
+        </w:rPr>
+        <w:t xml:space="preserve">, quando abrir o </w:t>
+      </w:r>
+      <w:proofErr w:type="spellStart"/>
+      <w:r>
+        <w:rPr>
+          <w:sz w:val="24"/>
+        </w:rPr>
+        <w:t>cmd</w:t>
+      </w:r>
+      <w:proofErr w:type="spellEnd"/>
+      <w:r>
+        <w:rPr>
+          <w:sz w:val="24"/>
+        </w:rPr>
+        <w:t xml:space="preserve">, executar o </w:t>
+      </w:r>
+      <w:proofErr w:type="spellStart"/>
       <w:r>
         <w:rPr>
           <w:b/>
           <w:bCs/>
-        </w:rPr>
-        <w:t xml:space="preserve">anco de </w:t>
-      </w:r>
+          <w:sz w:val="24"/>
+        </w:rPr>
+        <w:t>dotnet</w:t>
+      </w:r>
+      <w:proofErr w:type="spellEnd"/>
       <w:r>
         <w:rPr>
           <w:b/>
           <w:bCs/>
-        </w:rPr>
-        <w:t>D</w:t>
-      </w:r>
+          <w:sz w:val="24"/>
+        </w:rPr>
+        <w:t xml:space="preserve"> </w:t>
+      </w:r>
+      <w:proofErr w:type="spellStart"/>
       <w:r>
         <w:rPr>
           <w:b/>
           <w:bCs/>
-        </w:rPr>
-        <w:t>ados</w:t>
-      </w:r>
-      <w:r>
-        <w:t xml:space="preserve"> &gt; </w:t>
-      </w:r>
+          <w:sz w:val="24"/>
+        </w:rPr>
+        <w:t>run</w:t>
+      </w:r>
+      <w:proofErr w:type="spellEnd"/>
       <w:r>
         <w:rPr>
           <w:b/>
           <w:bCs/>
-        </w:rPr>
-        <w:t>S</w:t>
-      </w:r>
-      <w:r>
-        <w:rPr>
-          <w:b/>
-          <w:bCs/>
-        </w:rPr>
-        <w:t>cripts</w:t>
-      </w:r>
-      <w:r>
-        <w:t>. Primeiro você deve executar o arquivo que tem DDL no final de seu nome, você pode perceber um padrão no nome deles, como: exemplo_01_DDL.sql.</w:t>
-      </w:r>
-    </w:p>
-    <w:p>
-      <w:r>
-        <w:t>Prestando atenção a este detalhe, executá-los nesta ordem, DDL, DML, DQL, basta abrir o arquivo e apertar F5 ou o botão executar</w:t>
-      </w:r>
-      <w:r>
+          <w:sz w:val="24"/>
+        </w:rPr>
         <w:t>.</w:t>
       </w:r>
     </w:p>
-    <w:p>
-      <w:r>
-        <w:t>Após isso, abrir a solução da API</w:t>
-      </w:r>
-      <w:r>
-        <w:t xml:space="preserve">: Entrar na pasta </w:t>
-      </w:r>
-      <w:r>
-        <w:t>Back-</w:t>
-      </w:r>
-      <w:proofErr w:type="spellStart"/>
-      <w:r>
-        <w:t>End</w:t>
-      </w:r>
-      <w:proofErr w:type="spellEnd"/>
-      <w:r>
-        <w:t xml:space="preserve"> API </w:t>
-      </w:r>
-      <w:r>
-        <w:t xml:space="preserve">&gt; </w:t>
-      </w:r>
-      <w:proofErr w:type="spellStart"/>
-      <w:r>
-        <w:t>senai.SPMedGroup.webA</w:t>
-      </w:r>
-      <w:r>
-        <w:t>p</w:t>
-      </w:r>
-      <w:r>
-        <w:t>i</w:t>
-      </w:r>
-      <w:proofErr w:type="spellEnd"/>
-      <w:r>
-        <w:t xml:space="preserve"> &gt; senai.SPMedGroup.webApi.sln</w:t>
-      </w:r>
-      <w:r>
-        <w:t>, dar dois clicks em cima da solução, se perguntar com o que quer abrir, selecionar o Visual Studio.</w:t>
-      </w:r>
-    </w:p>
-    <w:p/>
     <w:p>
       <w:pPr>
         <w:spacing w:line="276" w:lineRule="auto"/>
         <w:jc w:val="both"/>
-      </w:pPr>
-      <w:r>
-        <w:t xml:space="preserve">Agora fazer uma pequena modificação na API, no canto direito no gerenciador de arquivos (se ele não estiver aparecendo, aperte </w:t>
-      </w:r>
-      <w:proofErr w:type="spellStart"/>
-      <w:r>
-        <w:t>ctrl</w:t>
-      </w:r>
-      <w:proofErr w:type="spellEnd"/>
-      <w:r>
-        <w:t xml:space="preserve"> + ç) entrar na pasta </w:t>
-      </w:r>
-      <w:proofErr w:type="spellStart"/>
-      <w:r>
-        <w:t>Contexts</w:t>
-      </w:r>
-      <w:proofErr w:type="spellEnd"/>
-      <w:r>
-        <w:t xml:space="preserve"> e selecionar o arquivo que está lá dentro,</w:t>
-      </w:r>
-      <w:r>
-        <w:t xml:space="preserve"> rolar para baixo até encontrar uma linha escrita </w:t>
-      </w:r>
-      <w:proofErr w:type="spellStart"/>
-      <w:r>
-        <w:rPr>
-          <w:b/>
-          <w:bCs/>
-        </w:rPr>
-        <w:t>optionsBuilder.UseSqlServer</w:t>
-      </w:r>
-      <w:proofErr w:type="spellEnd"/>
-      <w:r>
-        <w:t xml:space="preserve">(), o texto que vamos modificar está dentro dos parênteses, onde estiver escrito </w:t>
-      </w:r>
-      <w:r>
-        <w:rPr>
-          <w:b/>
-          <w:bCs/>
-        </w:rPr>
-        <w:t>Server</w:t>
-      </w:r>
-      <w:r>
-        <w:t xml:space="preserve">, após o sinal de igual colocar nome do seu servidor, que pode ser visto ao acessar a página de login do SSMS, onde estiver escrito </w:t>
-      </w:r>
-      <w:proofErr w:type="spellStart"/>
-      <w:r>
-        <w:rPr>
-          <w:b/>
-          <w:bCs/>
-        </w:rPr>
-        <w:t>user</w:t>
-      </w:r>
-      <w:proofErr w:type="spellEnd"/>
-      <w:r>
-        <w:rPr>
-          <w:b/>
-          <w:bCs/>
-        </w:rPr>
-        <w:t xml:space="preserve"> Id</w:t>
-      </w:r>
-      <w:r>
-        <w:t xml:space="preserve">, após o sinal de igual colocar o seu login, que aparece na tela de login do SSMS em um campo chamado logon, onde estiver escrito </w:t>
-      </w:r>
-      <w:proofErr w:type="spellStart"/>
-      <w:r>
-        <w:rPr>
-          <w:b/>
-          <w:bCs/>
-        </w:rPr>
-        <w:t>pwd</w:t>
-      </w:r>
-      <w:proofErr w:type="spellEnd"/>
-      <w:r>
-        <w:t>, após o sinal de igual colocar a sua senha do SSMS.</w:t>
+        <w:rPr>
+          <w:sz w:val="24"/>
+        </w:rPr>
+      </w:pPr>
+      <w:r>
+        <w:rPr>
+          <w:sz w:val="24"/>
+        </w:rPr>
+        <w:t>Quando a API subir ela vai abrir o navegador em uma página do Swagger com todos os endpoints e uma descrição do que cada um faz, além de ter como fazer requisições, mas para as requisições a ferramenta Postman será melhor.</w:t>
       </w:r>
     </w:p>
     <w:p>
@@ -3841,7 +3729,13 @@
         <w:rPr>
           <w:sz w:val="24"/>
         </w:rPr>
-        <w:t>Para executar a API apertar no botão na parte superior:</w:t>
+        <w:t xml:space="preserve">Abra o Postman, localize a opção import, e escolha a pasta do Postman que está na pasta do projeto, com isso, a pasta irá aparecer no canto esquerdo, dentro dela terá outras subpastas </w:t>
+      </w:r>
+      <w:r>
+        <w:rPr>
+          <w:sz w:val="24"/>
+        </w:rPr>
+        <w:t>e cada uma terá as requisições para testá-las. Atente-se para cada endpoints, pois a maioria tem restrições, alguns somente administrador pode fazer requisições, e outros somente médicos e pacientes. Por isso vai ser necessário fazer o Login no endpoint de login, você pode encontrar a requisição de login na pasta do Postman do projeto.</w:t>
       </w:r>
     </w:p>
     <w:p>
@@ -3852,92 +3746,6 @@
           <w:sz w:val="24"/>
         </w:rPr>
       </w:pPr>
-      <w:r>
-        <w:rPr>
-          <w:noProof/>
-          <w:sz w:val="24"/>
-        </w:rPr>
-        <w:drawing>
-          <wp:inline distT="0" distB="0" distL="0" distR="0" wp14:anchorId="030F7B45" wp14:editId="03F8B773">
-            <wp:extent cx="1752845" cy="285790"/>
-            <wp:effectExtent l="0" t="0" r="0" b="0"/>
-            <wp:docPr id="8" name="Imagem 8"/>
-            <wp:cNvGraphicFramePr>
-              <a:graphicFrameLocks xmlns:a="http://schemas.openxmlformats.org/drawingml/2006/main" noChangeAspect="1"/>
-            </wp:cNvGraphicFramePr>
-            <a:graphic xmlns:a="http://schemas.openxmlformats.org/drawingml/2006/main">
-              <a:graphicData uri="http://schemas.openxmlformats.org/drawingml/2006/picture">
-                <pic:pic xmlns:pic="http://schemas.openxmlformats.org/drawingml/2006/picture">
-                  <pic:nvPicPr>
-                    <pic:cNvPr id="1" name=""/>
-                    <pic:cNvPicPr/>
-                  </pic:nvPicPr>
-                  <pic:blipFill>
-                    <a:blip r:embed="rId17"/>
-                    <a:stretch>
-                      <a:fillRect/>
-                    </a:stretch>
-                  </pic:blipFill>
-                  <pic:spPr>
-                    <a:xfrm>
-                      <a:off x="0" y="0"/>
-                      <a:ext cx="1752845" cy="285790"/>
-                    </a:xfrm>
-                    <a:prstGeom prst="rect">
-                      <a:avLst/>
-                    </a:prstGeom>
-                  </pic:spPr>
-                </pic:pic>
-              </a:graphicData>
-            </a:graphic>
-          </wp:inline>
-        </w:drawing>
-      </w:r>
-    </w:p>
-    <w:p>
-      <w:pPr>
-        <w:spacing w:line="276" w:lineRule="auto"/>
-        <w:jc w:val="both"/>
-        <w:rPr>
-          <w:sz w:val="24"/>
-        </w:rPr>
-      </w:pPr>
-      <w:r>
-        <w:rPr>
-          <w:sz w:val="24"/>
-        </w:rPr>
-        <w:t>Provavelmente o nome dele estará IIS Express, aperte na seta que tem do lado direito e escolha o nome do projeto, e aperte o botão para rodar a API. Quando a API subir ela vai abrir o navegador em uma página do Swagger com todos os endpoints e uma descrição do que cada um faz, além de ter como fazer requisições, mas para as requisições a ferramenta Postman será melhor.</w:t>
-      </w:r>
-    </w:p>
-    <w:p>
-      <w:pPr>
-        <w:spacing w:line="276" w:lineRule="auto"/>
-        <w:jc w:val="both"/>
-        <w:rPr>
-          <w:sz w:val="24"/>
-        </w:rPr>
-      </w:pPr>
-      <w:r>
-        <w:rPr>
-          <w:sz w:val="24"/>
-        </w:rPr>
-        <w:t xml:space="preserve">Abra o Postman, localize a opção import, e escolha a pasta do Postman que está na pasta do projeto, com isso, a pasta irá aparecer no canto esquerdo, dentro dela terá outras subpastas </w:t>
-      </w:r>
-      <w:r>
-        <w:rPr>
-          <w:sz w:val="24"/>
-        </w:rPr>
-        <w:t>e cada uma terá as requisições para testá-las. Atente-se para cada endpoints, pois a maioria tem restrições, alguns somente administrador pode fazer requisições, e outros somente médicos e pacientes. Por isso vai ser necessário fazer o Login no endpoint de login, você pode encontrar a requisição de login na pasta do Postman do projeto.</w:t>
-      </w:r>
-    </w:p>
-    <w:p>
-      <w:pPr>
-        <w:spacing w:line="276" w:lineRule="auto"/>
-        <w:jc w:val="both"/>
-        <w:rPr>
-          <w:sz w:val="24"/>
-        </w:rPr>
-      </w:pPr>
     </w:p>
     <w:p>
       <w:pPr>
@@ -3945,6 +3753,7 @@
       </w:pPr>
       <w:bookmarkStart w:id="9" w:name="_Toc71092230"/>
       <w:r>
+        <w:lastRenderedPageBreak/>
         <w:t>Funcionalidades</w:t>
       </w:r>
       <w:bookmarkEnd w:id="9"/>
@@ -4198,7 +4007,6 @@
           <w:sz w:val="24"/>
           <w:szCs w:val="24"/>
         </w:rPr>
-        <w:lastRenderedPageBreak/>
         <w:t>paciente ou médico);</w:t>
       </w:r>
     </w:p>
@@ -4543,12 +4351,12 @@
       </w:r>
     </w:p>
     <w:sectPr>
-      <w:headerReference w:type="even" r:id="rId18"/>
-      <w:headerReference w:type="default" r:id="rId19"/>
-      <w:footerReference w:type="even" r:id="rId20"/>
-      <w:footerReference w:type="default" r:id="rId21"/>
-      <w:headerReference w:type="first" r:id="rId22"/>
-      <w:footerReference w:type="first" r:id="rId23"/>
+      <w:headerReference w:type="even" r:id="rId14"/>
+      <w:headerReference w:type="default" r:id="rId15"/>
+      <w:footerReference w:type="even" r:id="rId16"/>
+      <w:footerReference w:type="default" r:id="rId17"/>
+      <w:headerReference w:type="first" r:id="rId18"/>
+      <w:footerReference w:type="first" r:id="rId19"/>
       <w:pgSz w:w="11906" w:h="16838"/>
       <w:pgMar w:top="751" w:right="1126" w:bottom="1484" w:left="2268" w:header="720" w:footer="427" w:gutter="0"/>
       <w:cols w:space="720"/>

</xml_diff>